<commit_message>
Final updates to README.md file and updates to testing
</commit_message>
<xml_diff>
--- a/README.md.docx
+++ b/README.md.docx
@@ -283,29 +283,7 @@
           <w:szCs w:val="24"/>
           <w:lang w:val="en-US"/>
         </w:rPr>
-        <w:t xml:space="preserve">Microservice </w:t>
-      </w:r>
-      <w:r>
-        <w:rPr>
-          <w:rFonts w:ascii="Times New Roman" w:hAnsi="Times New Roman" w:cs="Times New Roman"/>
-          <w:b/>
-          <w:bCs/>
-          <w:sz w:val="24"/>
-          <w:szCs w:val="24"/>
-          <w:lang w:val="en-US"/>
-        </w:rPr>
-        <w:t>Development Plan</w:t>
-      </w:r>
-      <w:r>
-        <w:rPr>
-          <w:rFonts w:ascii="Times New Roman" w:hAnsi="Times New Roman" w:cs="Times New Roman"/>
-          <w:b/>
-          <w:bCs/>
-          <w:sz w:val="24"/>
-          <w:szCs w:val="24"/>
-          <w:lang w:val="en-US"/>
-        </w:rPr>
-        <w:t>:</w:t>
+        <w:t>Microservice Development Plan:</w:t>
       </w:r>
     </w:p>
     <w:p>
@@ -329,43 +307,7 @@
           <w:szCs w:val="24"/>
           <w:lang w:val="en-US"/>
         </w:rPr>
-        <w:t>Build Gradle</w:t>
-      </w:r>
-      <w:r>
-        <w:rPr>
-          <w:rFonts w:ascii="Times New Roman" w:hAnsi="Times New Roman" w:cs="Times New Roman"/>
-          <w:sz w:val="24"/>
-          <w:szCs w:val="24"/>
-          <w:lang w:val="en-US"/>
-        </w:rPr>
-        <w:t xml:space="preserve"> project </w:t>
-      </w:r>
-      <w:r>
-        <w:rPr>
-          <w:rFonts w:ascii="Times New Roman" w:hAnsi="Times New Roman" w:cs="Times New Roman"/>
-          <w:sz w:val="24"/>
-          <w:szCs w:val="24"/>
-          <w:lang w:val="en-US"/>
-        </w:rPr>
-        <w:t>from</w:t>
-      </w:r>
-      <w:r>
-        <w:rPr>
-          <w:rFonts w:ascii="Times New Roman" w:hAnsi="Times New Roman" w:cs="Times New Roman"/>
-          <w:sz w:val="24"/>
-          <w:szCs w:val="24"/>
-          <w:lang w:val="en-US"/>
-        </w:rPr>
-        <w:t xml:space="preserve"> the spring initializr website, setting the language to Java</w:t>
-      </w:r>
-      <w:r>
-        <w:rPr>
-          <w:rFonts w:ascii="Times New Roman" w:hAnsi="Times New Roman" w:cs="Times New Roman"/>
-          <w:sz w:val="24"/>
-          <w:szCs w:val="24"/>
-          <w:lang w:val="en-US"/>
-        </w:rPr>
-        <w:t xml:space="preserve"> and adding in all the required dependencies.</w:t>
+        <w:t>Build Gradle project from the spring initializr website, setting the language to Java and adding in all the required dependencies.</w:t>
       </w:r>
     </w:p>
     <w:p>
@@ -437,34 +379,7 @@
           <w:szCs w:val="24"/>
           <w:lang w:val="en-US"/>
         </w:rPr>
-        <w:t xml:space="preserve">Create and apply </w:t>
-      </w:r>
-      <w:r>
-        <w:rPr>
-          <w:rFonts w:ascii="Times New Roman" w:hAnsi="Times New Roman" w:cs="Times New Roman"/>
-          <w:sz w:val="24"/>
-          <w:szCs w:val="24"/>
-          <w:lang w:val="en-US"/>
-        </w:rPr>
-        <w:t xml:space="preserve">the </w:t>
-      </w:r>
-      <w:r>
-        <w:rPr>
-          <w:rFonts w:ascii="Times New Roman" w:hAnsi="Times New Roman" w:cs="Times New Roman"/>
-          <w:sz w:val="24"/>
-          <w:szCs w:val="24"/>
-          <w:lang w:val="en-US"/>
-        </w:rPr>
-        <w:t>methods necessary to</w:t>
-      </w:r>
-      <w:r>
-        <w:rPr>
-          <w:rFonts w:ascii="Times New Roman" w:hAnsi="Times New Roman" w:cs="Times New Roman"/>
-          <w:sz w:val="24"/>
-          <w:szCs w:val="24"/>
-          <w:lang w:val="en-US"/>
-        </w:rPr>
-        <w:t xml:space="preserve"> build the microservice.</w:t>
+        <w:t>Create and apply the methods necessary to build the microservice.</w:t>
       </w:r>
     </w:p>
     <w:p>
@@ -488,16 +403,7 @@
           <w:szCs w:val="24"/>
           <w:lang w:val="en-US"/>
         </w:rPr>
-        <w:t>Create HTML files under the templates folder</w:t>
-      </w:r>
-      <w:r>
-        <w:rPr>
-          <w:rFonts w:ascii="Times New Roman" w:hAnsi="Times New Roman" w:cs="Times New Roman"/>
-          <w:sz w:val="24"/>
-          <w:szCs w:val="24"/>
-          <w:lang w:val="en-US"/>
-        </w:rPr>
-        <w:t xml:space="preserve"> to exhibit outputs to the webpage.</w:t>
+        <w:t>Create HTML files under the templates folder to exhibit outputs to the webpage.</w:t>
       </w:r>
     </w:p>
     <w:p>
@@ -552,52 +458,7 @@
           <w:szCs w:val="24"/>
           <w:lang w:val="en-US"/>
         </w:rPr>
-        <w:t xml:space="preserve">This microservice acts as </w:t>
-      </w:r>
-      <w:r>
-        <w:rPr>
-          <w:rFonts w:ascii="Times New Roman" w:hAnsi="Times New Roman" w:cs="Times New Roman"/>
-          <w:sz w:val="24"/>
-          <w:szCs w:val="24"/>
-          <w:lang w:val="en-US"/>
-        </w:rPr>
-        <w:t xml:space="preserve">a </w:t>
-      </w:r>
-      <w:r>
-        <w:rPr>
-          <w:rFonts w:ascii="Times New Roman" w:hAnsi="Times New Roman" w:cs="Times New Roman"/>
-          <w:sz w:val="24"/>
-          <w:szCs w:val="24"/>
-          <w:lang w:val="en-US"/>
-        </w:rPr>
-        <w:t xml:space="preserve">personal planner which </w:t>
-      </w:r>
-      <w:r>
-        <w:rPr>
-          <w:rFonts w:ascii="Times New Roman" w:hAnsi="Times New Roman" w:cs="Times New Roman"/>
-          <w:sz w:val="24"/>
-          <w:szCs w:val="24"/>
-          <w:lang w:val="en-US"/>
-        </w:rPr>
-        <w:t>enables</w:t>
-      </w:r>
-      <w:r>
-        <w:rPr>
-          <w:rFonts w:ascii="Times New Roman" w:hAnsi="Times New Roman" w:cs="Times New Roman"/>
-          <w:sz w:val="24"/>
-          <w:szCs w:val="24"/>
-          <w:lang w:val="en-US"/>
-        </w:rPr>
-        <w:t xml:space="preserve"> the user to </w:t>
-      </w:r>
-      <w:r>
-        <w:rPr>
-          <w:rFonts w:ascii="Times New Roman" w:hAnsi="Times New Roman" w:cs="Times New Roman"/>
-          <w:sz w:val="24"/>
-          <w:szCs w:val="24"/>
-          <w:lang w:val="en-US"/>
-        </w:rPr>
-        <w:t xml:space="preserve">input their daily tasks and take down notes as a reminder of </w:t>
+        <w:t xml:space="preserve">This microservice acts as a personal planner which enables the user to input their daily tasks and take down notes as a reminder of </w:t>
       </w:r>
       <w:r>
         <w:rPr>
@@ -666,97 +527,7 @@
           <w:szCs w:val="24"/>
           <w:lang w:val="en-US"/>
         </w:rPr>
-        <w:t xml:space="preserve">With </w:t>
-      </w:r>
-      <w:r>
-        <w:rPr>
-          <w:rFonts w:ascii="Times New Roman" w:hAnsi="Times New Roman" w:cs="Times New Roman"/>
-          <w:sz w:val="24"/>
-          <w:szCs w:val="24"/>
-          <w:lang w:val="en-US"/>
-        </w:rPr>
-        <w:t>ongoing duties needed to be fulfilled on a daily basis,</w:t>
-      </w:r>
-      <w:r>
-        <w:rPr>
-          <w:rFonts w:ascii="Times New Roman" w:hAnsi="Times New Roman" w:cs="Times New Roman"/>
-          <w:sz w:val="24"/>
-          <w:szCs w:val="24"/>
-          <w:lang w:val="en-US"/>
-        </w:rPr>
-        <w:t xml:space="preserve"> </w:t>
-      </w:r>
-      <w:r>
-        <w:rPr>
-          <w:rFonts w:ascii="Times New Roman" w:hAnsi="Times New Roman" w:cs="Times New Roman"/>
-          <w:sz w:val="24"/>
-          <w:szCs w:val="24"/>
-          <w:lang w:val="en-US"/>
-        </w:rPr>
-        <w:t>t</w:t>
-      </w:r>
-      <w:r>
-        <w:rPr>
-          <w:rFonts w:ascii="Times New Roman" w:hAnsi="Times New Roman" w:cs="Times New Roman"/>
-          <w:sz w:val="24"/>
-          <w:szCs w:val="24"/>
-          <w:lang w:val="en-US"/>
-        </w:rPr>
-        <w:t>his</w:t>
-      </w:r>
-      <w:r>
-        <w:rPr>
-          <w:rFonts w:ascii="Times New Roman" w:hAnsi="Times New Roman" w:cs="Times New Roman"/>
-          <w:sz w:val="24"/>
-          <w:szCs w:val="24"/>
-          <w:lang w:val="en-US"/>
-        </w:rPr>
-        <w:t xml:space="preserve"> microservice</w:t>
-      </w:r>
-      <w:r>
-        <w:rPr>
-          <w:rFonts w:ascii="Times New Roman" w:hAnsi="Times New Roman" w:cs="Times New Roman"/>
-          <w:sz w:val="24"/>
-          <w:szCs w:val="24"/>
-          <w:lang w:val="en-US"/>
-        </w:rPr>
-        <w:t xml:space="preserve"> will </w:t>
-      </w:r>
-      <w:r>
-        <w:rPr>
-          <w:rFonts w:ascii="Times New Roman" w:hAnsi="Times New Roman" w:cs="Times New Roman"/>
-          <w:sz w:val="24"/>
-          <w:szCs w:val="24"/>
-          <w:lang w:val="en-US"/>
-        </w:rPr>
-        <w:t xml:space="preserve">help </w:t>
-      </w:r>
-      <w:r>
-        <w:rPr>
-          <w:rFonts w:ascii="Times New Roman" w:hAnsi="Times New Roman" w:cs="Times New Roman"/>
-          <w:sz w:val="24"/>
-          <w:szCs w:val="24"/>
-          <w:lang w:val="en-US"/>
-        </w:rPr>
-        <w:t xml:space="preserve">assist individuals </w:t>
-      </w:r>
-      <w:r>
-        <w:rPr>
-          <w:rFonts w:ascii="Times New Roman" w:hAnsi="Times New Roman" w:cs="Times New Roman"/>
-          <w:sz w:val="24"/>
-          <w:szCs w:val="24"/>
-          <w:lang w:val="en-US"/>
-        </w:rPr>
-        <w:t>execute and keep track of the number of tasks and responsibilities they have listed.</w:t>
-      </w:r>
-      <w:r>
-        <w:rPr>
-          <w:rFonts w:ascii="Times New Roman" w:hAnsi="Times New Roman" w:cs="Times New Roman"/>
-          <w:sz w:val="24"/>
-          <w:szCs w:val="24"/>
-          <w:lang w:val="en-US"/>
-        </w:rPr>
-        <w:t xml:space="preserve"> </w:t>
+        <w:t xml:space="preserve">With ongoing duties needed to be fulfilled on a daily basis, this microservice will help assist individuals execute and keep track of the number of tasks and responsibilities they have listed. </w:t>
       </w:r>
     </w:p>
     <w:p>
@@ -810,166 +581,41 @@
           <w:szCs w:val="24"/>
           <w:lang w:val="en-US"/>
         </w:rPr>
-        <w:t>This application is</w:t>
-      </w:r>
-      <w:r>
-        <w:rPr>
-          <w:rFonts w:ascii="Times New Roman" w:hAnsi="Times New Roman" w:cs="Times New Roman"/>
-          <w:sz w:val="24"/>
-          <w:szCs w:val="24"/>
-          <w:lang w:val="en-US"/>
-        </w:rPr>
-        <w:t xml:space="preserve"> </w:t>
-      </w:r>
-      <w:r>
-        <w:rPr>
-          <w:rFonts w:ascii="Times New Roman" w:hAnsi="Times New Roman" w:cs="Times New Roman"/>
-          <w:sz w:val="24"/>
-          <w:szCs w:val="24"/>
-          <w:lang w:val="en-US"/>
-        </w:rPr>
-        <w:t>aimed m</w:t>
-      </w:r>
-      <w:r>
-        <w:rPr>
-          <w:rFonts w:ascii="Times New Roman" w:hAnsi="Times New Roman" w:cs="Times New Roman"/>
-          <w:sz w:val="24"/>
-          <w:szCs w:val="24"/>
-          <w:lang w:val="en-US"/>
-        </w:rPr>
-        <w:t xml:space="preserve">ore </w:t>
-      </w:r>
-      <w:r>
-        <w:rPr>
-          <w:rFonts w:ascii="Times New Roman" w:hAnsi="Times New Roman" w:cs="Times New Roman"/>
-          <w:sz w:val="24"/>
-          <w:szCs w:val="24"/>
-          <w:lang w:val="en-US"/>
-        </w:rPr>
-        <w:t>towards business individuals in the corporate world</w:t>
-      </w:r>
-      <w:r>
-        <w:rPr>
-          <w:rFonts w:ascii="Times New Roman" w:hAnsi="Times New Roman" w:cs="Times New Roman"/>
-          <w:sz w:val="24"/>
-          <w:szCs w:val="24"/>
-          <w:lang w:val="en-US"/>
-        </w:rPr>
-        <w:t xml:space="preserve"> that tend to have </w:t>
-      </w:r>
-      <w:r>
-        <w:rPr>
-          <w:rFonts w:ascii="Times New Roman" w:hAnsi="Times New Roman" w:cs="Times New Roman"/>
-          <w:sz w:val="24"/>
-          <w:szCs w:val="24"/>
-          <w:lang w:val="en-US"/>
-        </w:rPr>
-        <w:t>an excessive</w:t>
-      </w:r>
-      <w:r>
-        <w:rPr>
-          <w:rFonts w:ascii="Times New Roman" w:hAnsi="Times New Roman" w:cs="Times New Roman"/>
-          <w:sz w:val="24"/>
-          <w:szCs w:val="24"/>
-          <w:lang w:val="en-US"/>
-        </w:rPr>
-        <w:t xml:space="preserve"> </w:t>
-      </w:r>
-      <w:r>
-        <w:rPr>
-          <w:rFonts w:ascii="Times New Roman" w:hAnsi="Times New Roman" w:cs="Times New Roman"/>
-          <w:sz w:val="24"/>
-          <w:szCs w:val="24"/>
-          <w:lang w:val="en-US"/>
-        </w:rPr>
-        <w:t>number</w:t>
-      </w:r>
-      <w:r>
-        <w:rPr>
-          <w:rFonts w:ascii="Times New Roman" w:hAnsi="Times New Roman" w:cs="Times New Roman"/>
-          <w:sz w:val="24"/>
-          <w:szCs w:val="24"/>
-          <w:lang w:val="en-US"/>
-        </w:rPr>
-        <w:t xml:space="preserve"> of </w:t>
-      </w:r>
-      <w:r>
-        <w:rPr>
-          <w:rFonts w:ascii="Times New Roman" w:hAnsi="Times New Roman" w:cs="Times New Roman"/>
-          <w:sz w:val="24"/>
-          <w:szCs w:val="24"/>
-          <w:lang w:val="en-US"/>
-        </w:rPr>
-        <w:t xml:space="preserve">duties to carry out and would often need a reminder of how many tasks to complete. </w:t>
-      </w:r>
-    </w:p>
-    <w:p>
-      <w:pPr>
-        <w:rPr>
-          <w:rFonts w:ascii="Times New Roman" w:hAnsi="Times New Roman" w:cs="Times New Roman"/>
-          <w:sz w:val="24"/>
-          <w:szCs w:val="24"/>
-          <w:lang w:val="en-US"/>
-        </w:rPr>
-      </w:pPr>
-    </w:p>
-    <w:p>
-      <w:pPr>
-        <w:rPr>
-          <w:rFonts w:ascii="Times New Roman" w:hAnsi="Times New Roman" w:cs="Times New Roman"/>
-          <w:b/>
-          <w:bCs/>
-          <w:sz w:val="24"/>
-          <w:szCs w:val="24"/>
-          <w:lang w:val="en-US"/>
-        </w:rPr>
-      </w:pPr>
-    </w:p>
-    <w:p>
-      <w:pPr>
-        <w:rPr>
-          <w:rFonts w:ascii="Times New Roman" w:hAnsi="Times New Roman" w:cs="Times New Roman"/>
-          <w:b/>
-          <w:bCs/>
-          <w:sz w:val="24"/>
-          <w:szCs w:val="24"/>
-          <w:lang w:val="en-US"/>
-        </w:rPr>
-      </w:pPr>
-    </w:p>
-    <w:p>
-      <w:pPr>
-        <w:rPr>
-          <w:rFonts w:ascii="Times New Roman" w:hAnsi="Times New Roman" w:cs="Times New Roman"/>
-          <w:b/>
-          <w:bCs/>
-          <w:sz w:val="24"/>
-          <w:szCs w:val="24"/>
-          <w:lang w:val="en-US"/>
-        </w:rPr>
-      </w:pPr>
-    </w:p>
-    <w:p>
-      <w:pPr>
-        <w:rPr>
-          <w:rFonts w:ascii="Times New Roman" w:hAnsi="Times New Roman" w:cs="Times New Roman"/>
-          <w:b/>
-          <w:bCs/>
-          <w:sz w:val="24"/>
-          <w:szCs w:val="24"/>
-          <w:lang w:val="en-US"/>
-        </w:rPr>
-      </w:pPr>
-      <w:r>
-        <w:rPr>
-          <w:rFonts w:ascii="Times New Roman" w:hAnsi="Times New Roman" w:cs="Times New Roman"/>
-          <w:b/>
-          <w:bCs/>
-          <w:sz w:val="24"/>
-          <w:szCs w:val="24"/>
-          <w:lang w:val="en-US"/>
-        </w:rPr>
-        <w:lastRenderedPageBreak/>
+        <w:t xml:space="preserve">This microservice is for individuals that that tend to have an excessive number of duties to carry out and would often need a reminder of how many tasks to complete. </w:t>
+      </w:r>
+    </w:p>
+    <w:p>
+      <w:pPr>
+        <w:rPr>
+          <w:rFonts w:ascii="Times New Roman" w:hAnsi="Times New Roman" w:cs="Times New Roman"/>
+          <w:b/>
+          <w:bCs/>
+          <w:sz w:val="24"/>
+          <w:szCs w:val="24"/>
+          <w:lang w:val="en-US"/>
+        </w:rPr>
+      </w:pPr>
+    </w:p>
+    <w:p>
+      <w:pPr>
+        <w:rPr>
+          <w:rFonts w:ascii="Times New Roman" w:hAnsi="Times New Roman" w:cs="Times New Roman"/>
+          <w:b/>
+          <w:bCs/>
+          <w:sz w:val="24"/>
+          <w:szCs w:val="24"/>
+          <w:lang w:val="en-US"/>
+        </w:rPr>
+      </w:pPr>
+      <w:r>
+        <w:rPr>
+          <w:rFonts w:ascii="Times New Roman" w:hAnsi="Times New Roman" w:cs="Times New Roman"/>
+          <w:b/>
+          <w:bCs/>
+          <w:sz w:val="24"/>
+          <w:szCs w:val="24"/>
+          <w:lang w:val="en-US"/>
+        </w:rPr>
         <w:t xml:space="preserve">Microservice </w:t>
       </w:r>
       <w:r>
@@ -989,7 +635,7 @@
         <w:pStyle w:val="ListParagraph"/>
         <w:numPr>
           <w:ilvl w:val="0"/>
-          <w:numId w:val="4"/>
+          <w:numId w:val="5"/>
         </w:numPr>
         <w:spacing w:line="256" w:lineRule="auto"/>
         <w:rPr>
@@ -1025,7 +671,7 @@
         <w:pStyle w:val="ListParagraph"/>
         <w:numPr>
           <w:ilvl w:val="0"/>
-          <w:numId w:val="4"/>
+          <w:numId w:val="5"/>
         </w:numPr>
         <w:spacing w:line="256" w:lineRule="auto"/>
         <w:rPr>
@@ -1043,31 +689,8 @@
           <w:sz w:val="24"/>
           <w:szCs w:val="24"/>
         </w:rPr>
-        <w:t>Ability to store more than one set of task</w:t>
-      </w:r>
-      <w:r>
-        <w:rPr>
-          <w:rFonts w:ascii="Times New Roman" w:hAnsi="Times New Roman" w:cs="Times New Roman"/>
-          <w:sz w:val="24"/>
-          <w:szCs w:val="24"/>
-        </w:rPr>
-        <w:t>s</w:t>
-      </w:r>
-      <w:r>
-        <w:rPr>
-          <w:rFonts w:ascii="Times New Roman" w:hAnsi="Times New Roman" w:cs="Times New Roman"/>
-          <w:sz w:val="24"/>
-          <w:szCs w:val="24"/>
-        </w:rPr>
-        <w:t xml:space="preserve"> in microservice which allows user to </w:t>
-      </w:r>
-      <w:r>
-        <w:rPr>
-          <w:rFonts w:ascii="Times New Roman" w:hAnsi="Times New Roman" w:cs="Times New Roman"/>
-          <w:sz w:val="24"/>
-          <w:szCs w:val="24"/>
-        </w:rPr>
-        <w:t>input as many daily duties as possible.</w:t>
+        <w:lastRenderedPageBreak/>
+        <w:t>Ability to store more than one set of tasks in microservice which allows user to input as many daily duties as possible.</w:t>
       </w:r>
     </w:p>
     <w:p>
@@ -1075,7 +698,7 @@
         <w:pStyle w:val="ListParagraph"/>
         <w:numPr>
           <w:ilvl w:val="0"/>
-          <w:numId w:val="4"/>
+          <w:numId w:val="5"/>
         </w:numPr>
         <w:spacing w:line="256" w:lineRule="auto"/>
         <w:rPr>
@@ -1094,27 +717,34 @@
           <w:szCs w:val="24"/>
           <w:lang w:val="en-US"/>
         </w:rPr>
-        <w:t xml:space="preserve">Enables user to update notes or tasks </w:t>
-      </w:r>
-      <w:proofErr w:type="spellStart"/>
-      <w:r>
-        <w:rPr>
-          <w:rFonts w:ascii="Times New Roman" w:hAnsi="Times New Roman" w:cs="Times New Roman"/>
-          <w:sz w:val="24"/>
-          <w:szCs w:val="24"/>
-          <w:lang w:val="en-US"/>
-        </w:rPr>
-        <w:t>incase</w:t>
-      </w:r>
-      <w:proofErr w:type="spellEnd"/>
-      <w:r>
-        <w:rPr>
-          <w:rFonts w:ascii="Times New Roman" w:hAnsi="Times New Roman" w:cs="Times New Roman"/>
-          <w:sz w:val="24"/>
-          <w:szCs w:val="24"/>
-          <w:lang w:val="en-US"/>
-        </w:rPr>
-        <w:t xml:space="preserve"> of errors made.</w:t>
+        <w:t>Enables user to update notes or tasks in case of errors made.</w:t>
+      </w:r>
+    </w:p>
+    <w:p>
+      <w:pPr>
+        <w:pStyle w:val="ListParagraph"/>
+        <w:numPr>
+          <w:ilvl w:val="0"/>
+          <w:numId w:val="5"/>
+        </w:numPr>
+        <w:spacing w:line="256" w:lineRule="auto"/>
+        <w:rPr>
+          <w:rFonts w:ascii="Times New Roman" w:hAnsi="Times New Roman" w:cs="Times New Roman"/>
+          <w:b/>
+          <w:bCs/>
+          <w:sz w:val="24"/>
+          <w:szCs w:val="24"/>
+          <w:lang w:val="en-US"/>
+        </w:rPr>
+      </w:pPr>
+      <w:r>
+        <w:rPr>
+          <w:rFonts w:ascii="Times New Roman" w:hAnsi="Times New Roman" w:cs="Times New Roman"/>
+          <w:sz w:val="24"/>
+          <w:szCs w:val="24"/>
+          <w:lang w:val="en-US"/>
+        </w:rPr>
+        <w:t>Complete button – once tasks is completed, it will rid of the tasks/ notes listed.</w:t>
       </w:r>
     </w:p>
     <w:p>
@@ -1171,16 +801,7 @@
           <w:szCs w:val="24"/>
           <w:lang w:val="en-US"/>
         </w:rPr>
-        <w:t>1. I generated my Gradle project from the spring initializr website</w:t>
-      </w:r>
-      <w:r>
-        <w:rPr>
-          <w:rFonts w:ascii="Times New Roman" w:hAnsi="Times New Roman" w:cs="Times New Roman"/>
-          <w:sz w:val="24"/>
-          <w:szCs w:val="24"/>
-          <w:lang w:val="en-US"/>
-        </w:rPr>
-        <w:t xml:space="preserve">. </w:t>
+        <w:t xml:space="preserve">1. I generated my Gradle project from the spring initializr website. </w:t>
       </w:r>
     </w:p>
     <w:p>
@@ -1220,61 +841,7 @@
           <w:szCs w:val="24"/>
           <w:lang w:val="en-US"/>
         </w:rPr>
-        <w:t xml:space="preserve">3. </w:t>
-      </w:r>
-      <w:r>
-        <w:rPr>
-          <w:rFonts w:ascii="Times New Roman" w:hAnsi="Times New Roman" w:cs="Times New Roman"/>
-          <w:sz w:val="24"/>
-          <w:szCs w:val="24"/>
-          <w:lang w:val="en-US"/>
-        </w:rPr>
-        <w:t xml:space="preserve">  Once I opened up IntelliJ, I </w:t>
-      </w:r>
-      <w:r>
-        <w:rPr>
-          <w:rFonts w:ascii="Times New Roman" w:hAnsi="Times New Roman" w:cs="Times New Roman"/>
-          <w:sz w:val="24"/>
-          <w:szCs w:val="24"/>
-          <w:lang w:val="en-US"/>
-        </w:rPr>
-        <w:t>imported</w:t>
-      </w:r>
-      <w:r>
-        <w:rPr>
-          <w:rFonts w:ascii="Times New Roman" w:hAnsi="Times New Roman" w:cs="Times New Roman"/>
-          <w:sz w:val="24"/>
-          <w:szCs w:val="24"/>
-          <w:lang w:val="en-US"/>
-        </w:rPr>
-        <w:t xml:space="preserve"> my ‘FinalProject’ folder into my IDE,</w:t>
-      </w:r>
-      <w:r>
-        <w:rPr>
-          <w:rFonts w:ascii="Times New Roman" w:hAnsi="Times New Roman" w:cs="Times New Roman"/>
-          <w:sz w:val="24"/>
-          <w:szCs w:val="24"/>
-          <w:lang w:val="en-US"/>
-        </w:rPr>
-        <w:t xml:space="preserve"> and from there, I created</w:t>
-      </w:r>
-      <w:r>
-        <w:rPr>
-          <w:rFonts w:ascii="Times New Roman" w:hAnsi="Times New Roman" w:cs="Times New Roman"/>
-          <w:sz w:val="24"/>
-          <w:szCs w:val="24"/>
-          <w:lang w:val="en-US"/>
-        </w:rPr>
-        <w:t xml:space="preserve"> </w:t>
-      </w:r>
-      <w:r>
-        <w:rPr>
-          <w:rFonts w:ascii="Times New Roman" w:hAnsi="Times New Roman" w:cs="Times New Roman"/>
-          <w:sz w:val="24"/>
-          <w:szCs w:val="24"/>
-          <w:lang w:val="en-US"/>
-        </w:rPr>
-        <w:t>my packages:</w:t>
+        <w:t>3.   Once I opened up IntelliJ, I imported my ‘FinalProject’ folder into my IDE, and from there, I created my packages:</w:t>
       </w:r>
     </w:p>
     <w:p>
@@ -1474,63 +1041,229 @@
           <w:szCs w:val="24"/>
           <w:lang w:val="en-US"/>
         </w:rPr>
-        <w:t xml:space="preserve">4. </w:t>
-      </w:r>
-    </w:p>
-    <w:p>
-      <w:pPr>
-        <w:spacing w:line="256" w:lineRule="auto"/>
-        <w:rPr>
-          <w:rFonts w:ascii="Times New Roman" w:hAnsi="Times New Roman" w:cs="Times New Roman"/>
-          <w:sz w:val="24"/>
-          <w:szCs w:val="24"/>
-          <w:lang w:val="en-US"/>
-        </w:rPr>
-      </w:pPr>
-    </w:p>
-    <w:p>
-      <w:pPr>
-        <w:spacing w:line="256" w:lineRule="auto"/>
-        <w:rPr>
-          <w:rFonts w:ascii="Times New Roman" w:hAnsi="Times New Roman" w:cs="Times New Roman"/>
-          <w:sz w:val="24"/>
-          <w:szCs w:val="24"/>
-          <w:lang w:val="en-US"/>
-        </w:rPr>
-      </w:pPr>
-    </w:p>
-    <w:p>
-      <w:pPr>
-        <w:spacing w:line="256" w:lineRule="auto"/>
-        <w:rPr>
-          <w:rFonts w:ascii="Times New Roman" w:hAnsi="Times New Roman" w:cs="Times New Roman"/>
-          <w:sz w:val="24"/>
-          <w:szCs w:val="24"/>
-          <w:lang w:val="en-US"/>
-        </w:rPr>
-      </w:pPr>
-    </w:p>
-    <w:p>
-      <w:pPr>
-        <w:spacing w:line="256" w:lineRule="auto"/>
-        <w:rPr>
-          <w:rFonts w:ascii="Times New Roman" w:hAnsi="Times New Roman" w:cs="Times New Roman"/>
-          <w:sz w:val="24"/>
-          <w:szCs w:val="24"/>
-          <w:lang w:val="en-US"/>
-        </w:rPr>
-      </w:pPr>
-    </w:p>
-    <w:p>
-      <w:pPr>
-        <w:spacing w:line="256" w:lineRule="auto"/>
-        <w:rPr>
-          <w:rFonts w:ascii="Times New Roman" w:hAnsi="Times New Roman" w:cs="Times New Roman"/>
-          <w:sz w:val="24"/>
-          <w:szCs w:val="24"/>
-          <w:lang w:val="en-US"/>
-        </w:rPr>
-      </w:pPr>
+        <w:t xml:space="preserve">4. I started working on the </w:t>
+      </w:r>
+      <w:proofErr w:type="gramStart"/>
+      <w:r>
+        <w:rPr>
+          <w:rFonts w:ascii="Times New Roman" w:hAnsi="Times New Roman" w:cs="Times New Roman"/>
+          <w:sz w:val="24"/>
+          <w:szCs w:val="24"/>
+          <w:lang w:val="en-US"/>
+        </w:rPr>
+        <w:t>model.Planner</w:t>
+      </w:r>
+      <w:proofErr w:type="gramEnd"/>
+      <w:r>
+        <w:rPr>
+          <w:rFonts w:ascii="Times New Roman" w:hAnsi="Times New Roman" w:cs="Times New Roman"/>
+          <w:sz w:val="24"/>
+          <w:szCs w:val="24"/>
+          <w:lang w:val="en-US"/>
+        </w:rPr>
+        <w:t xml:space="preserve"> class and added in the necessary annotations, variables as well as generated the getters and setters’ method.</w:t>
+      </w:r>
+    </w:p>
+    <w:p>
+      <w:pPr>
+        <w:spacing w:line="256" w:lineRule="auto"/>
+        <w:rPr>
+          <w:rFonts w:ascii="Times New Roman" w:hAnsi="Times New Roman" w:cs="Times New Roman"/>
+          <w:sz w:val="24"/>
+          <w:szCs w:val="24"/>
+          <w:lang w:val="en-US"/>
+        </w:rPr>
+      </w:pPr>
+      <w:r>
+        <w:rPr>
+          <w:rFonts w:ascii="Times New Roman" w:hAnsi="Times New Roman" w:cs="Times New Roman"/>
+          <w:sz w:val="24"/>
+          <w:szCs w:val="24"/>
+          <w:lang w:val="en-US"/>
+        </w:rPr>
+        <w:t>5. I then moved on to the PlannerService and PlannerServiceImpl and added in the necessary method and variables.</w:t>
+      </w:r>
+    </w:p>
+    <w:p>
+      <w:pPr>
+        <w:spacing w:line="256" w:lineRule="auto"/>
+        <w:rPr>
+          <w:rFonts w:ascii="Times New Roman" w:hAnsi="Times New Roman" w:cs="Times New Roman"/>
+          <w:sz w:val="24"/>
+          <w:szCs w:val="24"/>
+          <w:lang w:val="en-US"/>
+        </w:rPr>
+      </w:pPr>
+      <w:r>
+        <w:rPr>
+          <w:rFonts w:ascii="Times New Roman" w:hAnsi="Times New Roman" w:cs="Times New Roman"/>
+          <w:sz w:val="24"/>
+          <w:szCs w:val="24"/>
+          <w:lang w:val="en-US"/>
+        </w:rPr>
+        <w:t>6. I then added “extends JpaRepository&lt;Planner, Long&gt; into the PlannerRepository interface.</w:t>
+      </w:r>
+    </w:p>
+    <w:p>
+      <w:pPr>
+        <w:spacing w:line="256" w:lineRule="auto"/>
+        <w:rPr>
+          <w:rFonts w:ascii="Times New Roman" w:hAnsi="Times New Roman" w:cs="Times New Roman"/>
+          <w:sz w:val="24"/>
+          <w:szCs w:val="24"/>
+          <w:lang w:val="en-US"/>
+        </w:rPr>
+      </w:pPr>
+      <w:r>
+        <w:rPr>
+          <w:rFonts w:ascii="Times New Roman" w:hAnsi="Times New Roman" w:cs="Times New Roman"/>
+          <w:sz w:val="24"/>
+          <w:szCs w:val="24"/>
+          <w:lang w:val="en-US"/>
+        </w:rPr>
+        <w:t>7. Next, I added in methods into my controller class (using ‘GetMapping’ &amp; ‘PostMapping’) which will allow the user to access and redirection to the webpages.</w:t>
+      </w:r>
+    </w:p>
+    <w:p>
+      <w:pPr>
+        <w:spacing w:line="256" w:lineRule="auto"/>
+        <w:rPr>
+          <w:rFonts w:ascii="Times New Roman" w:hAnsi="Times New Roman" w:cs="Times New Roman"/>
+          <w:sz w:val="24"/>
+          <w:szCs w:val="24"/>
+          <w:lang w:val="en-US"/>
+        </w:rPr>
+      </w:pPr>
+      <w:r>
+        <w:rPr>
+          <w:rFonts w:ascii="Times New Roman" w:hAnsi="Times New Roman" w:cs="Times New Roman"/>
+          <w:sz w:val="24"/>
+          <w:szCs w:val="24"/>
+          <w:lang w:val="en-US"/>
+        </w:rPr>
+        <w:t>8. Once that was all sorted, I worked on the index.html file and worked on around building my table layout as well as the next and back button.</w:t>
+      </w:r>
+    </w:p>
+    <w:p>
+      <w:pPr>
+        <w:spacing w:line="256" w:lineRule="auto"/>
+        <w:rPr>
+          <w:rFonts w:ascii="Times New Roman" w:hAnsi="Times New Roman" w:cs="Times New Roman"/>
+          <w:sz w:val="24"/>
+          <w:szCs w:val="24"/>
+          <w:lang w:val="en-US"/>
+        </w:rPr>
+      </w:pPr>
+      <w:r>
+        <w:rPr>
+          <w:rFonts w:ascii="Times New Roman" w:hAnsi="Times New Roman" w:cs="Times New Roman"/>
+          <w:sz w:val="24"/>
+          <w:szCs w:val="24"/>
+          <w:lang w:val="en-US"/>
+        </w:rPr>
+        <w:t>9. I then worked on changing the button appearances to add more shade to it, resulting in a more dimensional look.</w:t>
+      </w:r>
+    </w:p>
+    <w:p>
+      <w:pPr>
+        <w:spacing w:line="256" w:lineRule="auto"/>
+        <w:rPr>
+          <w:rFonts w:ascii="Times New Roman" w:hAnsi="Times New Roman" w:cs="Times New Roman"/>
+          <w:sz w:val="24"/>
+          <w:szCs w:val="24"/>
+          <w:lang w:val="en-US"/>
+        </w:rPr>
+      </w:pPr>
+      <w:r>
+        <w:rPr>
+          <w:rFonts w:ascii="Times New Roman" w:hAnsi="Times New Roman" w:cs="Times New Roman"/>
+          <w:sz w:val="24"/>
+          <w:szCs w:val="24"/>
+          <w:lang w:val="en-US"/>
+        </w:rPr>
+        <w:t>10. After that, I added in my new_task.html file allowing the user to add in a new task as well as adding additional buttons such as the ‘Save Tasks’ button.</w:t>
+      </w:r>
+    </w:p>
+    <w:p>
+      <w:pPr>
+        <w:spacing w:line="256" w:lineRule="auto"/>
+        <w:rPr>
+          <w:rFonts w:ascii="Times New Roman" w:hAnsi="Times New Roman" w:cs="Times New Roman"/>
+          <w:sz w:val="24"/>
+          <w:szCs w:val="24"/>
+          <w:lang w:val="en-US"/>
+        </w:rPr>
+      </w:pPr>
+      <w:r>
+        <w:rPr>
+          <w:rFonts w:ascii="Times New Roman" w:hAnsi="Times New Roman" w:cs="Times New Roman"/>
+          <w:sz w:val="24"/>
+          <w:szCs w:val="24"/>
+          <w:lang w:val="en-US"/>
+        </w:rPr>
+        <w:lastRenderedPageBreak/>
+        <w:t>11. Last file that I added into my templates was the update_task.html. This allows the user to edit and update their planner when matters of errors have occurred or a change was needed to imply.</w:t>
+      </w:r>
+    </w:p>
+    <w:p>
+      <w:pPr>
+        <w:spacing w:line="256" w:lineRule="auto"/>
+        <w:rPr>
+          <w:rFonts w:ascii="Times New Roman" w:hAnsi="Times New Roman" w:cs="Times New Roman"/>
+          <w:sz w:val="24"/>
+          <w:szCs w:val="24"/>
+          <w:lang w:val="en-US"/>
+        </w:rPr>
+      </w:pPr>
+      <w:r>
+        <w:rPr>
+          <w:rFonts w:ascii="Times New Roman" w:hAnsi="Times New Roman" w:cs="Times New Roman"/>
+          <w:sz w:val="24"/>
+          <w:szCs w:val="24"/>
+          <w:lang w:val="en-US"/>
+        </w:rPr>
+        <w:t xml:space="preserve">12. I then added in the H2 database into the </w:t>
+      </w:r>
+      <w:proofErr w:type="gramStart"/>
+      <w:r>
+        <w:rPr>
+          <w:rFonts w:ascii="Times New Roman" w:hAnsi="Times New Roman" w:cs="Times New Roman"/>
+          <w:sz w:val="24"/>
+          <w:szCs w:val="24"/>
+          <w:lang w:val="en-US"/>
+        </w:rPr>
+        <w:t>application.properties</w:t>
+      </w:r>
+      <w:proofErr w:type="gramEnd"/>
+      <w:r>
+        <w:rPr>
+          <w:rFonts w:ascii="Times New Roman" w:hAnsi="Times New Roman" w:cs="Times New Roman"/>
+          <w:sz w:val="24"/>
+          <w:szCs w:val="24"/>
+          <w:lang w:val="en-US"/>
+        </w:rPr>
+        <w:t xml:space="preserve"> as well as setting the server port to 8081.</w:t>
+      </w:r>
+    </w:p>
+    <w:p>
+      <w:pPr>
+        <w:spacing w:line="256" w:lineRule="auto"/>
+        <w:rPr>
+          <w:rFonts w:ascii="Times New Roman" w:hAnsi="Times New Roman" w:cs="Times New Roman"/>
+          <w:sz w:val="24"/>
+          <w:szCs w:val="24"/>
+          <w:lang w:val="en-US"/>
+        </w:rPr>
+      </w:pPr>
+      <w:r>
+        <w:rPr>
+          <w:rFonts w:ascii="Times New Roman" w:hAnsi="Times New Roman" w:cs="Times New Roman"/>
+          <w:sz w:val="24"/>
+          <w:szCs w:val="24"/>
+          <w:lang w:val="en-US"/>
+        </w:rPr>
+        <w:t>13. I then created my controller test and ran a couple tests.</w:t>
+      </w:r>
     </w:p>
     <w:p>
       <w:pPr>
@@ -1587,45 +1320,106 @@
           <w:rPr>
             <w:rStyle w:val="Hyperlink"/>
           </w:rPr>
-          <w:t>Stressed Busy GIF - Stressed Busy Work - Discover &amp; Share GIFs (tenor.com)</w:t>
+          <w:t xml:space="preserve">Stressed Busy GIF - Stressed </w:t>
+        </w:r>
+        <w:r>
+          <w:rPr>
+            <w:rStyle w:val="Hyperlink"/>
+          </w:rPr>
+          <w:t>B</w:t>
+        </w:r>
+        <w:r>
+          <w:rPr>
+            <w:rStyle w:val="Hyperlink"/>
+          </w:rPr>
+          <w:t>usy Work - Discover &amp; Share GIFs (tenor.com)</w:t>
         </w:r>
       </w:hyperlink>
     </w:p>
     <w:p>
       <w:pPr>
         <w:spacing w:line="256" w:lineRule="auto"/>
-        <w:rPr>
-          <w:rFonts w:ascii="Times New Roman" w:hAnsi="Times New Roman" w:cs="Times New Roman"/>
-          <w:b/>
-          <w:bCs/>
-          <w:sz w:val="24"/>
-          <w:szCs w:val="24"/>
-          <w:lang w:val="en-US"/>
-        </w:rPr>
-      </w:pPr>
-    </w:p>
-    <w:p>
-      <w:pPr>
-        <w:spacing w:line="256" w:lineRule="auto"/>
-        <w:rPr>
-          <w:rFonts w:ascii="Times New Roman" w:hAnsi="Times New Roman" w:cs="Times New Roman"/>
-          <w:sz w:val="24"/>
-          <w:szCs w:val="24"/>
-          <w:lang w:val="en-US"/>
-        </w:rPr>
-      </w:pPr>
-    </w:p>
-    <w:p>
-      <w:pPr>
-        <w:spacing w:line="256" w:lineRule="auto"/>
-        <w:rPr>
-          <w:rFonts w:ascii="Times New Roman" w:hAnsi="Times New Roman" w:cs="Times New Roman"/>
-          <w:sz w:val="24"/>
-          <w:szCs w:val="24"/>
-          <w:lang w:val="en-US"/>
-        </w:rPr>
-      </w:pPr>
-    </w:p>
+      </w:pPr>
+      <w:hyperlink r:id="rId6" w:history="1">
+        <w:r>
+          <w:rPr>
+            <w:rStyle w:val="Hyperlink"/>
+          </w:rPr>
+          <w:t>Pagination and Sorting with Spring Boot, ThymeLeaf, Spring Data JPA, Hibernate, MySQL (javaguides.net)</w:t>
+        </w:r>
+      </w:hyperlink>
+    </w:p>
+    <w:p>
+      <w:pPr>
+        <w:spacing w:line="256" w:lineRule="auto"/>
+      </w:pPr>
+      <w:hyperlink r:id="rId7" w:history="1">
+        <w:r>
+          <w:rPr>
+            <w:rStyle w:val="Hyperlink"/>
+          </w:rPr>
+          <w:t xml:space="preserve">Spring Boot CRUD Web Application with </w:t>
+        </w:r>
+        <w:proofErr w:type="spellStart"/>
+        <w:r>
+          <w:rPr>
+            <w:rStyle w:val="Hyperlink"/>
+          </w:rPr>
+          <w:t>Thymeleaf</w:t>
+        </w:r>
+        <w:proofErr w:type="spellEnd"/>
+        <w:r>
+          <w:rPr>
+            <w:rStyle w:val="Hyperlink"/>
+          </w:rPr>
+          <w:t>, Spring MVC, Spring Data JPA, Hibernate, MySQL - YouTube</w:t>
+        </w:r>
+      </w:hyperlink>
+    </w:p>
+    <w:p>
+      <w:pPr>
+        <w:spacing w:line="256" w:lineRule="auto"/>
+        <w:rPr>
+          <w:rFonts w:ascii="Times New Roman" w:hAnsi="Times New Roman" w:cs="Times New Roman"/>
+          <w:b/>
+          <w:bCs/>
+          <w:sz w:val="24"/>
+          <w:szCs w:val="24"/>
+          <w:lang w:val="en-US"/>
+        </w:rPr>
+      </w:pPr>
+      <w:hyperlink r:id="rId8" w:history="1">
+        <w:r>
+          <w:rPr>
+            <w:rStyle w:val="Hyperlink"/>
+          </w:rPr>
+          <w:t>Background · Bootstrap v5.0 (getbootstrap.com)</w:t>
+        </w:r>
+      </w:hyperlink>
+    </w:p>
+    <w:p>
+      <w:pPr>
+        <w:spacing w:line="256" w:lineRule="auto"/>
+        <w:rPr>
+          <w:rFonts w:ascii="Times New Roman" w:hAnsi="Times New Roman" w:cs="Times New Roman"/>
+          <w:sz w:val="24"/>
+          <w:szCs w:val="24"/>
+          <w:lang w:val="en-US"/>
+        </w:rPr>
+      </w:pPr>
+    </w:p>
+    <w:p>
+      <w:pPr>
+        <w:spacing w:line="256" w:lineRule="auto"/>
+        <w:rPr>
+          <w:rFonts w:ascii="Times New Roman" w:hAnsi="Times New Roman" w:cs="Times New Roman"/>
+          <w:sz w:val="24"/>
+          <w:szCs w:val="24"/>
+          <w:lang w:val="en-US"/>
+        </w:rPr>
+      </w:pPr>
+    </w:p>
+    <w:p/>
     <w:sectPr>
       <w:pgSz w:w="11906" w:h="16838"/>
       <w:pgMar w:top="1440" w:right="1440" w:bottom="1440" w:left="1440" w:header="708" w:footer="708" w:gutter="0"/>
@@ -2052,6 +1846,9 @@
     <w:abstractNumId w:val="2"/>
   </w:num>
   <w:num w:numId="4">
+    <w:abstractNumId w:val="1"/>
+  </w:num>
+  <w:num w:numId="5">
     <w:abstractNumId w:val="1"/>
     <w:lvlOverride w:ilvl="0"/>
     <w:lvlOverride w:ilvl="1"/>
@@ -2464,6 +2261,7 @@
   <w:style w:type="paragraph" w:default="1" w:styleId="Normal">
     <w:name w:val="Normal"/>
     <w:qFormat/>
+    <w:rsid w:val="009429E2"/>
   </w:style>
   <w:style w:type="character" w:default="1" w:styleId="DefaultParagraphFont">
     <w:name w:val="Default Paragraph Font"/>
@@ -2512,6 +2310,18 @@
     <w:rsid w:val="00407358"/>
     <w:rPr>
       <w:color w:val="0000FF"/>
+      <w:u w:val="single"/>
+    </w:rPr>
+  </w:style>
+  <w:style w:type="character" w:styleId="FollowedHyperlink">
+    <w:name w:val="FollowedHyperlink"/>
+    <w:basedOn w:val="DefaultParagraphFont"/>
+    <w:uiPriority w:val="99"/>
+    <w:semiHidden/>
+    <w:unhideWhenUsed/>
+    <w:rsid w:val="009429E2"/>
+    <w:rPr>
+      <w:color w:val="954F72" w:themeColor="followedHyperlink"/>
       <w:u w:val="single"/>
     </w:rPr>
   </w:style>

</xml_diff>